<commit_message>
updated protocol and zustandsdiagramm
</commit_message>
<xml_diff>
--- a/docu/protocols/meeting_protocol_2016_10_12.docx
+++ b/docu/protocols/meeting_protocol_2016_10_12.docx
@@ -15,26 +15,24 @@
           <w:b/>
           <w:sz w:val="36"/>
         </w:rPr>
-        <w:t xml:space="preserve">Meeting </w:t>
-      </w:r>
-      <w:proofErr w:type="spellStart"/>
-      <w:proofErr w:type="gramStart"/>
+        <w:t>Meeting protocol:</w:t>
+      </w:r>
       <w:r>
         <w:rPr>
           <w:b/>
           <w:sz w:val="36"/>
         </w:rPr>
-        <w:t>protocol</w:t>
-      </w:r>
-      <w:proofErr w:type="spellEnd"/>
-      <w:r>
+        <w:t xml:space="preserve"> 12.10.2106</w:t>
+      </w:r>
+    </w:p>
+    <w:p>
+      <w:pPr>
+        <w:jc w:val="center"/>
         <w:rPr>
           <w:b/>
           <w:sz w:val="36"/>
         </w:rPr>
-        <w:t xml:space="preserve">  12.10.2106</w:t>
-      </w:r>
-      <w:proofErr w:type="gramEnd"/>
+      </w:pPr>
     </w:p>
     <w:p>
       <w:pPr>
@@ -93,15 +91,7 @@
         </w:numPr>
       </w:pPr>
       <w:r>
-        <w:t xml:space="preserve">Installieren von </w:t>
-      </w:r>
-      <w:proofErr w:type="spellStart"/>
-      <w:r>
-        <w:t>MongoDB</w:t>
-      </w:r>
-      <w:proofErr w:type="spellEnd"/>
-      <w:r>
-        <w:t xml:space="preserve"> auf Daniels MAC</w:t>
+        <w:t>Installieren von MongoDB auf Daniels MAC</w:t>
       </w:r>
     </w:p>
     <w:p>
@@ -144,6 +134,33 @@
       </w:r>
       <w:r>
         <w:t>, DB</w:t>
+      </w:r>
+    </w:p>
+    <w:p>
+      <w:pPr>
+        <w:pStyle w:val="Listenabsatz"/>
+        <w:numPr>
+          <w:ilvl w:val="0"/>
+          <w:numId w:val="1"/>
+        </w:numPr>
+      </w:pPr>
+      <w:r>
+        <w:t xml:space="preserve">Neu Strukturierung </w:t>
+      </w:r>
+      <w:r>
+        <w:t>der Pakete und anlegen der Klassen und Interfaces</w:t>
+      </w:r>
+    </w:p>
+    <w:p>
+      <w:pPr>
+        <w:pStyle w:val="Listenabsatz"/>
+        <w:numPr>
+          <w:ilvl w:val="0"/>
+          <w:numId w:val="1"/>
+        </w:numPr>
+      </w:pPr>
+      <w:r>
+        <w:t>Erstellung des Firmenlogos</w:t>
       </w:r>
       <w:bookmarkStart w:id="0" w:name="_GoBack"/>
       <w:bookmarkEnd w:id="0"/>

</xml_diff>